<commit_message>
functional requirement doc updated with header and page #
</commit_message>
<xml_diff>
--- a/Requirements/01_Functional_Requirements_Document_Car_Racing_Game_Prototype.docx
+++ b/Requirements/01_Functional_Requirements_Document_Car_Racing_Game_Prototype.docx
@@ -1366,6 +1366,7 @@
       </w:pPr>
       <w:bookmarkStart w:id="8" w:name="_Toc193956781"/>
       <w:r>
+        <w:lastRenderedPageBreak/>
         <w:t>2.4 Pit Stop (Planned Feature)</w:t>
       </w:r>
       <w:bookmarkEnd w:id="8"/>
@@ -1381,7 +1382,6 @@
       </w:pPr>
       <w:bookmarkStart w:id="9" w:name="_Toc193956782"/>
       <w:r>
-        <w:lastRenderedPageBreak/>
         <w:t>2.5 Race Management and Results Calculation</w:t>
       </w:r>
       <w:bookmarkEnd w:id="9"/>
@@ -1528,6 +1528,7 @@
     <w:p/>
     <w:sectPr>
       <w:headerReference w:type="default" r:id="rId8"/>
+      <w:footerReference w:type="default" r:id="rId9"/>
       <w:pgSz w:w="12240" w:h="15840"/>
       <w:pgMar w:top="1440" w:right="1800" w:bottom="1440" w:left="1800" w:header="720" w:footer="720" w:gutter="0"/>
       <w:cols w:space="720"/>
@@ -1562,6 +1563,59 @@
 </w:endnotes>
 </file>
 
+<file path=word/footer1.xml><?xml version="1.0" encoding="utf-8"?>
+<w:ftr xmlns:wpc="http://schemas.microsoft.com/office/word/2010/wordprocessingCanvas" xmlns:cx="http://schemas.microsoft.com/office/drawing/2014/chartex" xmlns:cx1="http://schemas.microsoft.com/office/drawing/2015/9/8/chartex" xmlns:cx2="http://schemas.microsoft.com/office/drawing/2015/10/21/chartex" xmlns:cx3="http://schemas.microsoft.com/office/drawing/2016/5/9/chartex" xmlns:cx4="http://schemas.microsoft.com/office/drawing/2016/5/10/chartex" xmlns:cx5="http://schemas.microsoft.com/office/drawing/2016/5/11/chartex" xmlns:cx6="http://schemas.microsoft.com/office/drawing/2016/5/12/chartex" xmlns:cx7="http://schemas.microsoft.com/office/drawing/2016/5/13/chartex" xmlns:cx8="http://schemas.microsoft.com/office/drawing/2016/5/14/chartex" xmlns:mc="http://schemas.openxmlformats.org/markup-compatibility/2006" xmlns:aink="http://schemas.microsoft.com/office/drawing/2016/ink" xmlns:am3d="http://schemas.microsoft.com/office/drawing/2017/model3d" xmlns:o="urn:schemas-microsoft-com:office:office" xmlns:oel="http://schemas.microsoft.com/office/2019/extlst" xmlns:r="http://schemas.openxmlformats.org/officeDocument/2006/relationships" xmlns:m="http://schemas.openxmlformats.org/officeDocument/2006/math" xmlns:v="urn:schemas-microsoft-com:vml" xmlns:wp14="http://schemas.microsoft.com/office/word/2010/wordprocessingDrawing" xmlns:wp="http://schemas.openxmlformats.org/drawingml/2006/wordprocessingDrawing" xmlns:w10="urn:schemas-microsoft-com:office:word" xmlns:w="http://schemas.openxmlformats.org/wordprocessingml/2006/main" xmlns:w14="http://schemas.microsoft.com/office/word/2010/wordml" xmlns:w15="http://schemas.microsoft.com/office/word/2012/wordml" xmlns:w16cex="http://schemas.microsoft.com/office/word/2018/wordml/cex" xmlns:w16cid="http://schemas.microsoft.com/office/word/2016/wordml/cid" xmlns:w16="http://schemas.microsoft.com/office/word/2018/wordml" xmlns:w16sdtdh="http://schemas.microsoft.com/office/word/2020/wordml/sdtdatahash" xmlns:w16se="http://schemas.microsoft.com/office/word/2015/wordml/symex" xmlns:wpg="http://schemas.microsoft.com/office/word/2010/wordprocessingGroup" xmlns:wpi="http://schemas.microsoft.com/office/word/2010/wordprocessingInk" xmlns:wne="http://schemas.microsoft.com/office/word/2006/wordml" xmlns:wps="http://schemas.microsoft.com/office/word/2010/wordprocessingShape" mc:Ignorable="w14 w15 w16se w16cid w16 w16cex w16sdtdh wp14">
+  <w:sdt>
+    <w:sdtPr>
+      <w:id w:val="-1583742491"/>
+      <w:docPartObj>
+        <w:docPartGallery w:val="Page Numbers (Bottom of Page)"/>
+        <w:docPartUnique/>
+      </w:docPartObj>
+    </w:sdtPr>
+    <w:sdtEndPr>
+      <w:rPr>
+        <w:noProof/>
+      </w:rPr>
+    </w:sdtEndPr>
+    <w:sdtContent>
+      <w:p>
+        <w:pPr>
+          <w:pStyle w:val="Footer"/>
+          <w:jc w:val="center"/>
+        </w:pPr>
+        <w:r>
+          <w:fldChar w:fldCharType="begin"/>
+        </w:r>
+        <w:r>
+          <w:instrText xml:space="preserve"> PAGE   \* MERGEFORMAT </w:instrText>
+        </w:r>
+        <w:r>
+          <w:fldChar w:fldCharType="separate"/>
+        </w:r>
+        <w:r>
+          <w:rPr>
+            <w:noProof/>
+          </w:rPr>
+          <w:t>2</w:t>
+        </w:r>
+        <w:r>
+          <w:rPr>
+            <w:noProof/>
+          </w:rPr>
+          <w:fldChar w:fldCharType="end"/>
+        </w:r>
+      </w:p>
+    </w:sdtContent>
+  </w:sdt>
+  <w:p>
+    <w:pPr>
+      <w:pStyle w:val="Footer"/>
+    </w:pPr>
+  </w:p>
+</w:ftr>
+</file>
+
 <file path=word/footnotes.xml><?xml version="1.0" encoding="utf-8"?>
 <w:footnotes xmlns:wpc="http://schemas.microsoft.com/office/word/2010/wordprocessingCanvas" xmlns:cx="http://schemas.microsoft.com/office/drawing/2014/chartex" xmlns:cx1="http://schemas.microsoft.com/office/drawing/2015/9/8/chartex" xmlns:cx2="http://schemas.microsoft.com/office/drawing/2015/10/21/chartex" xmlns:cx3="http://schemas.microsoft.com/office/drawing/2016/5/9/chartex" xmlns:cx4="http://schemas.microsoft.com/office/drawing/2016/5/10/chartex" xmlns:cx5="http://schemas.microsoft.com/office/drawing/2016/5/11/chartex" xmlns:cx6="http://schemas.microsoft.com/office/drawing/2016/5/12/chartex" xmlns:cx7="http://schemas.microsoft.com/office/drawing/2016/5/13/chartex" xmlns:cx8="http://schemas.microsoft.com/office/drawing/2016/5/14/chartex" xmlns:mc="http://schemas.openxmlformats.org/markup-compatibility/2006" xmlns:aink="http://schemas.microsoft.com/office/drawing/2016/ink" xmlns:am3d="http://schemas.microsoft.com/office/drawing/2017/model3d" xmlns:o="urn:schemas-microsoft-com:office:office" xmlns:oel="http://schemas.microsoft.com/office/2019/extlst" xmlns:r="http://schemas.openxmlformats.org/officeDocument/2006/relationships" xmlns:m="http://schemas.openxmlformats.org/officeDocument/2006/math" xmlns:v="urn:schemas-microsoft-com:vml" xmlns:wp14="http://schemas.microsoft.com/office/word/2010/wordprocessingDrawing" xmlns:wp="http://schemas.openxmlformats.org/drawingml/2006/wordprocessingDrawing" xmlns:w10="urn:schemas-microsoft-com:office:word" xmlns:w="http://schemas.openxmlformats.org/wordprocessingml/2006/main" xmlns:w14="http://schemas.microsoft.com/office/word/2010/wordml" xmlns:w15="http://schemas.microsoft.com/office/word/2012/wordml" xmlns:w16cex="http://schemas.microsoft.com/office/word/2018/wordml/cex" xmlns:w16cid="http://schemas.microsoft.com/office/word/2016/wordml/cid" xmlns:w16="http://schemas.microsoft.com/office/word/2018/wordml" xmlns:w16sdtdh="http://schemas.microsoft.com/office/word/2020/wordml/sdtdatahash" xmlns:w16se="http://schemas.microsoft.com/office/word/2015/wordml/symex" xmlns:wpg="http://schemas.microsoft.com/office/word/2010/wordprocessingGroup" xmlns:wpi="http://schemas.microsoft.com/office/word/2010/wordprocessingInk" xmlns:wne="http://schemas.microsoft.com/office/word/2006/wordml" xmlns:wps="http://schemas.microsoft.com/office/word/2010/wordprocessingShape" mc:Ignorable="w14 w15 w16se w16cid w16 w16cex w16sdtdh wp14">
   <w:footnote w:type="separator" w:id="-1">
@@ -1596,44 +1650,46 @@
     <w:r>
       <w:t>CS225: Proj2</w:t>
     </w:r>
+  </w:p>
+  <w:p>
+    <w:pPr>
+      <w:pStyle w:val="Header"/>
+    </w:pPr>
+    <w:r>
+      <w:t>Instructor: Professor Moussavi</w:t>
+    </w:r>
     <w:r>
       <w:ptab w:relativeTo="margin" w:alignment="center" w:leader="none"/>
     </w:r>
-    <w:sdt>
-      <w:sdtPr>
-        <w:id w:val="968859947"/>
-        <w:placeholder>
-          <w:docPart w:val="0A9F5CEAEAEF4B8DB8CC900F29F98CBF"/>
-        </w:placeholder>
-        <w:temporary/>
-        <w:showingPlcHdr/>
-        <w15:appearance w15:val="hidden"/>
-      </w:sdtPr>
-      <w:sdtContent>
-        <w:r>
-          <w:t>[Type here]</w:t>
-        </w:r>
-      </w:sdtContent>
-    </w:sdt>
     <w:r>
       <w:ptab w:relativeTo="margin" w:alignment="right" w:leader="none"/>
     </w:r>
-    <w:sdt>
-      <w:sdtPr>
-        <w:id w:val="968859952"/>
-        <w:placeholder>
-          <w:docPart w:val="0A9F5CEAEAEF4B8DB8CC900F29F98CBF"/>
-        </w:placeholder>
-        <w:temporary/>
-        <w:showingPlcHdr/>
-        <w15:appearance w15:val="hidden"/>
-      </w:sdtPr>
-      <w:sdtContent>
-        <w:r>
-          <w:t>[Type here]</w:t>
-        </w:r>
-      </w:sdtContent>
-    </w:sdt>
+  </w:p>
+  <w:p>
+    <w:pPr>
+      <w:pStyle w:val="Header"/>
+    </w:pPr>
+    <w:r>
+      <w:t>Developer: Jing Pan</w:t>
+    </w:r>
+    <w:r>
+      <w:t>,</w:t>
+    </w:r>
+    <w:r>
+      <w:t xml:space="preserve"> </w:t>
+    </w:r>
+    <w:r>
+      <w:t>Valerie Holland</w:t>
+    </w:r>
+    <w:r>
+      <w:t xml:space="preserve">, </w:t>
+    </w:r>
+    <w:r>
+      <w:t>Andrew Lightfoot</w:t>
+    </w:r>
+    <w:r>
+      <w:t>, Bruna Ruby Andreotti</w:t>
+    </w:r>
   </w:p>
 </w:hdr>
 </file>
@@ -13259,597 +13315,6 @@
 </w:styles>
 </file>
 
-<file path=word/glossary/document.xml><?xml version="1.0" encoding="utf-8"?>
-<w:glossaryDocument xmlns:wpc="http://schemas.microsoft.com/office/word/2010/wordprocessingCanvas" xmlns:cx="http://schemas.microsoft.com/office/drawing/2014/chartex" xmlns:cx1="http://schemas.microsoft.com/office/drawing/2015/9/8/chartex" xmlns:cx2="http://schemas.microsoft.com/office/drawing/2015/10/21/chartex" xmlns:cx3="http://schemas.microsoft.com/office/drawing/2016/5/9/chartex" xmlns:cx4="http://schemas.microsoft.com/office/drawing/2016/5/10/chartex" xmlns:cx5="http://schemas.microsoft.com/office/drawing/2016/5/11/chartex" xmlns:cx6="http://schemas.microsoft.com/office/drawing/2016/5/12/chartex" xmlns:cx7="http://schemas.microsoft.com/office/drawing/2016/5/13/chartex" xmlns:cx8="http://schemas.microsoft.com/office/drawing/2016/5/14/chartex" xmlns:mc="http://schemas.openxmlformats.org/markup-compatibility/2006" xmlns:aink="http://schemas.microsoft.com/office/drawing/2016/ink" xmlns:am3d="http://schemas.microsoft.com/office/drawing/2017/model3d" xmlns:o="urn:schemas-microsoft-com:office:office" xmlns:oel="http://schemas.microsoft.com/office/2019/extlst" xmlns:r="http://schemas.openxmlformats.org/officeDocument/2006/relationships" xmlns:m="http://schemas.openxmlformats.org/officeDocument/2006/math" xmlns:v="urn:schemas-microsoft-com:vml" xmlns:wp14="http://schemas.microsoft.com/office/word/2010/wordprocessingDrawing" xmlns:wp="http://schemas.openxmlformats.org/drawingml/2006/wordprocessingDrawing" xmlns:w10="urn:schemas-microsoft-com:office:word" xmlns:w="http://schemas.openxmlformats.org/wordprocessingml/2006/main" xmlns:w14="http://schemas.microsoft.com/office/word/2010/wordml" xmlns:w15="http://schemas.microsoft.com/office/word/2012/wordml" xmlns:w16cex="http://schemas.microsoft.com/office/word/2018/wordml/cex" xmlns:w16cid="http://schemas.microsoft.com/office/word/2016/wordml/cid" xmlns:w16="http://schemas.microsoft.com/office/word/2018/wordml" xmlns:w16sdtdh="http://schemas.microsoft.com/office/word/2020/wordml/sdtdatahash" xmlns:w16se="http://schemas.microsoft.com/office/word/2015/wordml/symex" xmlns:wpg="http://schemas.microsoft.com/office/word/2010/wordprocessingGroup" xmlns:wpi="http://schemas.microsoft.com/office/word/2010/wordprocessingInk" xmlns:wne="http://schemas.microsoft.com/office/word/2006/wordml" xmlns:wps="http://schemas.microsoft.com/office/word/2010/wordprocessingShape" mc:Ignorable="w14 w15 w16se w16cid w16 w16cex w16sdtdh wp14">
-  <w:docParts>
-    <w:docPart>
-      <w:docPartPr>
-        <w:name w:val="0A9F5CEAEAEF4B8DB8CC900F29F98CBF"/>
-        <w:category>
-          <w:name w:val="General"/>
-          <w:gallery w:val="placeholder"/>
-        </w:category>
-        <w:types>
-          <w:type w:val="bbPlcHdr"/>
-        </w:types>
-        <w:behaviors>
-          <w:behavior w:val="content"/>
-        </w:behaviors>
-        <w:guid w:val="{C2E5F468-DA09-49CE-9879-80EE72CABDF9}"/>
-      </w:docPartPr>
-      <w:docPartBody>
-        <w:p>
-          <w:pPr>
-            <w:pStyle w:val="0A9F5CEAEAEF4B8DB8CC900F29F98CBF"/>
-          </w:pPr>
-          <w:r>
-            <w:t>[Type here]</w:t>
-          </w:r>
-        </w:p>
-      </w:docPartBody>
-    </w:docPart>
-  </w:docParts>
-</w:glossaryDocument>
-</file>
-
-<file path=word/glossary/fontTable.xml><?xml version="1.0" encoding="utf-8"?>
-<w:fonts xmlns:mc="http://schemas.openxmlformats.org/markup-compatibility/2006" xmlns:r="http://schemas.openxmlformats.org/officeDocument/2006/relationships" xmlns:w="http://schemas.openxmlformats.org/wordprocessingml/2006/main" xmlns:w14="http://schemas.microsoft.com/office/word/2010/wordml" xmlns:w15="http://schemas.microsoft.com/office/word/2012/wordml" xmlns:w16cex="http://schemas.microsoft.com/office/word/2018/wordml/cex" xmlns:w16cid="http://schemas.microsoft.com/office/word/2016/wordml/cid" xmlns:w16="http://schemas.microsoft.com/office/word/2018/wordml" xmlns:w16sdtdh="http://schemas.microsoft.com/office/word/2020/wordml/sdtdatahash" xmlns:w16se="http://schemas.microsoft.com/office/word/2015/wordml/symex" mc:Ignorable="w14 w15 w16se w16cid w16 w16cex w16sdtdh">
-  <w:font w:name="Symbol">
-    <w:panose1 w:val="05050102010706020507"/>
-    <w:charset w:val="02"/>
-    <w:family w:val="roman"/>
-    <w:pitch w:val="variable"/>
-    <w:sig w:usb0="00000000" w:usb1="10000000" w:usb2="00000000" w:usb3="00000000" w:csb0="80000000" w:csb1="00000000"/>
-  </w:font>
-  <w:font w:name="Times New Roman">
-    <w:panose1 w:val="02020603050405020304"/>
-    <w:charset w:val="00"/>
-    <w:family w:val="roman"/>
-    <w:pitch w:val="variable"/>
-    <w:sig w:usb0="E0002EFF" w:usb1="C000785B" w:usb2="00000009" w:usb3="00000000" w:csb0="000001FF" w:csb1="00000000"/>
-  </w:font>
-  <w:font w:name="Cambria">
-    <w:panose1 w:val="02040503050406030204"/>
-    <w:charset w:val="00"/>
-    <w:family w:val="roman"/>
-    <w:pitch w:val="variable"/>
-    <w:sig w:usb0="E00006FF" w:usb1="420024FF" w:usb2="02000000" w:usb3="00000000" w:csb0="0000019F" w:csb1="00000000"/>
-  </w:font>
-  <w:font w:name="MS Mincho">
-    <w:altName w:val="ＭＳ 明朝"/>
-    <w:panose1 w:val="02020609040205080304"/>
-    <w:charset w:val="80"/>
-    <w:family w:val="modern"/>
-    <w:pitch w:val="fixed"/>
-    <w:sig w:usb0="E00002FF" w:usb1="6AC7FDFB" w:usb2="08000012" w:usb3="00000000" w:csb0="0002009F" w:csb1="00000000"/>
-  </w:font>
-  <w:font w:name="Calibri">
-    <w:panose1 w:val="020F0502020204030204"/>
-    <w:charset w:val="00"/>
-    <w:family w:val="swiss"/>
-    <w:pitch w:val="variable"/>
-    <w:sig w:usb0="E4002EFF" w:usb1="C000247B" w:usb2="00000009" w:usb3="00000000" w:csb0="000001FF" w:csb1="00000000"/>
-  </w:font>
-  <w:font w:name="MS Gothic">
-    <w:altName w:val="ＭＳ ゴシック"/>
-    <w:panose1 w:val="020B0609070205080204"/>
-    <w:charset w:val="80"/>
-    <w:family w:val="modern"/>
-    <w:pitch w:val="fixed"/>
-    <w:sig w:usb0="E00002FF" w:usb1="6AC7FDFB" w:usb2="08000012" w:usb3="00000000" w:csb0="0002009F" w:csb1="00000000"/>
-  </w:font>
-  <w:font w:name="Courier">
-    <w:panose1 w:val="02070409020205020404"/>
-    <w:charset w:val="00"/>
-    <w:family w:val="auto"/>
-    <w:pitch w:val="variable"/>
-    <w:sig w:usb0="00000003" w:usb1="00000000" w:usb2="00000000" w:usb3="00000000" w:csb0="00000001" w:csb1="00000000"/>
-  </w:font>
-  <w:font w:name="等线">
-    <w:altName w:val="DengXian"/>
-    <w:panose1 w:val="02010600030101010101"/>
-    <w:charset w:val="86"/>
-    <w:family w:val="auto"/>
-    <w:pitch w:val="variable"/>
-    <w:sig w:usb0="A00002BF" w:usb1="38CF7CFA" w:usb2="00000016" w:usb3="00000000" w:csb0="0004000F" w:csb1="00000000"/>
-  </w:font>
-  <w:font w:name="等线 Light">
-    <w:panose1 w:val="02010600030101010101"/>
-    <w:charset w:val="86"/>
-    <w:family w:val="auto"/>
-    <w:pitch w:val="variable"/>
-    <w:sig w:usb0="A00002BF" w:usb1="38CF7CFA" w:usb2="00000016" w:usb3="00000000" w:csb0="0004000F" w:csb1="00000000"/>
-  </w:font>
-  <w:font w:name="Calibri Light">
-    <w:panose1 w:val="020F0302020204030204"/>
-    <w:charset w:val="00"/>
-    <w:family w:val="swiss"/>
-    <w:pitch w:val="variable"/>
-    <w:sig w:usb0="E4002EFF" w:usb1="C000247B" w:usb2="00000009" w:usb3="00000000" w:csb0="000001FF" w:csb1="00000000"/>
-  </w:font>
-</w:fonts>
-</file>
-
-<file path=word/glossary/settings.xml><?xml version="1.0" encoding="utf-8"?>
-<w:settings xmlns:mc="http://schemas.openxmlformats.org/markup-compatibility/2006" xmlns:o="urn:schemas-microsoft-com:office:office" xmlns:r="http://schemas.openxmlformats.org/officeDocument/2006/relationships" xmlns:m="http://schemas.openxmlformats.org/officeDocument/2006/math" xmlns:v="urn:schemas-microsoft-com:vml" xmlns:w10="urn:schemas-microsoft-com:office:word" xmlns:w="http://schemas.openxmlformats.org/wordprocessingml/2006/main" xmlns:w14="http://schemas.microsoft.com/office/word/2010/wordml" xmlns:w15="http://schemas.microsoft.com/office/word/2012/wordml" xmlns:w16cex="http://schemas.microsoft.com/office/word/2018/wordml/cex" xmlns:w16cid="http://schemas.microsoft.com/office/word/2016/wordml/cid" xmlns:w16="http://schemas.microsoft.com/office/word/2018/wordml" xmlns:w16sdtdh="http://schemas.microsoft.com/office/word/2020/wordml/sdtdatahash" xmlns:w16se="http://schemas.microsoft.com/office/word/2015/wordml/symex" xmlns:sl="http://schemas.openxmlformats.org/schemaLibrary/2006/main" mc:Ignorable="w14 w15 w16se w16cid w16 w16cex w16sdtdh">
-  <w:view w:val="normal"/>
-  <w:defaultTabStop w:val="720"/>
-  <w:characterSpacingControl w:val="doNotCompress"/>
-  <w:compat>
-    <w:useFELayout/>
-    <w:compatSetting w:name="compatibilityMode" w:uri="http://schemas.microsoft.com/office/word" w:val="15"/>
-    <w:compatSetting w:name="overrideTableStyleFontSizeAndJustification" w:uri="http://schemas.microsoft.com/office/word" w:val="1"/>
-    <w:compatSetting w:name="enableOpenTypeFeatures" w:uri="http://schemas.microsoft.com/office/word" w:val="1"/>
-    <w:compatSetting w:name="doNotFlipMirrorIndents" w:uri="http://schemas.microsoft.com/office/word" w:val="1"/>
-    <w:compatSetting w:name="differentiateMultirowTableHeaders" w:uri="http://schemas.microsoft.com/office/word" w:val="1"/>
-    <w:compatSetting w:name="useWord2013TrackBottomHyphenation" w:uri="http://schemas.microsoft.com/office/word" w:val="0"/>
-  </w:compat>
-  <w:rsids>
-    <w:rsidRoot w:val="0060563F"/>
-    <w:rsid w:val="0060563F"/>
-    <w:rsid w:val="00AB4A1C"/>
-  </w:rsids>
-  <m:mathPr>
-    <m:mathFont m:val="Cambria Math"/>
-    <m:brkBin m:val="before"/>
-    <m:brkBinSub m:val="--"/>
-    <m:smallFrac m:val="0"/>
-    <m:dispDef/>
-    <m:lMargin m:val="0"/>
-    <m:rMargin m:val="0"/>
-    <m:defJc m:val="centerGroup"/>
-    <m:wrapIndent m:val="1440"/>
-    <m:intLim m:val="subSup"/>
-    <m:naryLim m:val="undOvr"/>
-  </m:mathPr>
-  <w:themeFontLang w:val="en-US" w:eastAsia="zh-CN"/>
-  <w:clrSchemeMapping w:bg1="light1" w:t1="dark1" w:bg2="light2" w:t2="dark2" w:accent1="accent1" w:accent2="accent2" w:accent3="accent3" w:accent4="accent4" w:accent5="accent5" w:accent6="accent6" w:hyperlink="hyperlink" w:followedHyperlink="followedHyperlink"/>
-  <w:decimalSymbol w:val="."/>
-  <w:listSeparator w:val=","/>
-  <w15:chartTrackingRefBased/>
-</w:settings>
-</file>
-
-<file path=word/glossary/styles.xml><?xml version="1.0" encoding="utf-8"?>
-<w:styles xmlns:mc="http://schemas.openxmlformats.org/markup-compatibility/2006" xmlns:r="http://schemas.openxmlformats.org/officeDocument/2006/relationships" xmlns:w="http://schemas.openxmlformats.org/wordprocessingml/2006/main" xmlns:w14="http://schemas.microsoft.com/office/word/2010/wordml" xmlns:w15="http://schemas.microsoft.com/office/word/2012/wordml" xmlns:w16cex="http://schemas.microsoft.com/office/word/2018/wordml/cex" xmlns:w16cid="http://schemas.microsoft.com/office/word/2016/wordml/cid" xmlns:w16="http://schemas.microsoft.com/office/word/2018/wordml" xmlns:w16sdtdh="http://schemas.microsoft.com/office/word/2020/wordml/sdtdatahash" xmlns:w16se="http://schemas.microsoft.com/office/word/2015/wordml/symex" mc:Ignorable="w14 w15 w16se w16cid w16 w16cex w16sdtdh">
-  <w:docDefaults>
-    <w:rPrDefault>
-      <w:rPr>
-        <w:rFonts w:asciiTheme="minorHAnsi" w:eastAsiaTheme="minorEastAsia" w:hAnsiTheme="minorHAnsi" w:cstheme="minorBidi"/>
-        <w:sz w:val="22"/>
-        <w:szCs w:val="22"/>
-        <w:lang w:val="en-US" w:eastAsia="zh-CN" w:bidi="ar-SA"/>
-      </w:rPr>
-    </w:rPrDefault>
-    <w:pPrDefault>
-      <w:pPr>
-        <w:spacing w:after="160" w:line="259" w:lineRule="auto"/>
-      </w:pPr>
-    </w:pPrDefault>
-  </w:docDefaults>
-  <w:latentStyles w:defLockedState="0" w:defUIPriority="99" w:defSemiHidden="0" w:defUnhideWhenUsed="0" w:defQFormat="0" w:count="376">
-    <w:lsdException w:name="Normal" w:uiPriority="0" w:qFormat="1"/>
-    <w:lsdException w:name="heading 1" w:uiPriority="9" w:qFormat="1"/>
-    <w:lsdException w:name="heading 2" w:semiHidden="1" w:uiPriority="9" w:unhideWhenUsed="1" w:qFormat="1"/>
-    <w:lsdException w:name="heading 3" w:semiHidden="1" w:uiPriority="9" w:unhideWhenUsed="1" w:qFormat="1"/>
-    <w:lsdException w:name="heading 4" w:semiHidden="1" w:uiPriority="9" w:unhideWhenUsed="1" w:qFormat="1"/>
-    <w:lsdException w:name="heading 5" w:semiHidden="1" w:uiPriority="9" w:unhideWhenUsed="1" w:qFormat="1"/>
-    <w:lsdException w:name="heading 6" w:semiHidden="1" w:uiPriority="9" w:unhideWhenUsed="1" w:qFormat="1"/>
-    <w:lsdException w:name="heading 7" w:semiHidden="1" w:uiPriority="9" w:unhideWhenUsed="1" w:qFormat="1"/>
-    <w:lsdException w:name="heading 8" w:semiHidden="1" w:uiPriority="9" w:unhideWhenUsed="1" w:qFormat="1"/>
-    <w:lsdException w:name="heading 9" w:semiHidden="1" w:uiPriority="9" w:unhideWhenUsed="1" w:qFormat="1"/>
-    <w:lsdException w:name="index 1" w:semiHidden="1" w:unhideWhenUsed="1"/>
-    <w:lsdException w:name="index 2" w:semiHidden="1" w:unhideWhenUsed="1"/>
-    <w:lsdException w:name="index 3" w:semiHidden="1" w:unhideWhenUsed="1"/>
-    <w:lsdException w:name="index 4" w:semiHidden="1" w:unhideWhenUsed="1"/>
-    <w:lsdException w:name="index 5" w:semiHidden="1" w:unhideWhenUsed="1"/>
-    <w:lsdException w:name="index 6" w:semiHidden="1" w:unhideWhenUsed="1"/>
-    <w:lsdException w:name="index 7" w:semiHidden="1" w:unhideWhenUsed="1"/>
-    <w:lsdException w:name="index 8" w:semiHidden="1" w:unhideWhenUsed="1"/>
-    <w:lsdException w:name="index 9" w:semiHidden="1" w:unhideWhenUsed="1"/>
-    <w:lsdException w:name="toc 1" w:semiHidden="1" w:uiPriority="39" w:unhideWhenUsed="1"/>
-    <w:lsdException w:name="toc 2" w:semiHidden="1" w:uiPriority="39" w:unhideWhenUsed="1"/>
-    <w:lsdException w:name="toc 3" w:semiHidden="1" w:uiPriority="39" w:unhideWhenUsed="1"/>
-    <w:lsdException w:name="toc 4" w:semiHidden="1" w:uiPriority="39" w:unhideWhenUsed="1"/>
-    <w:lsdException w:name="toc 5" w:semiHidden="1" w:uiPriority="39" w:unhideWhenUsed="1"/>
-    <w:lsdException w:name="toc 6" w:semiHidden="1" w:uiPriority="39" w:unhideWhenUsed="1"/>
-    <w:lsdException w:name="toc 7" w:semiHidden="1" w:uiPriority="39" w:unhideWhenUsed="1"/>
-    <w:lsdException w:name="toc 8" w:semiHidden="1" w:uiPriority="39" w:unhideWhenUsed="1"/>
-    <w:lsdException w:name="toc 9" w:semiHidden="1" w:uiPriority="39" w:unhideWhenUsed="1"/>
-    <w:lsdException w:name="Normal Indent" w:semiHidden="1" w:unhideWhenUsed="1"/>
-    <w:lsdException w:name="footnote text" w:semiHidden="1" w:unhideWhenUsed="1"/>
-    <w:lsdException w:name="annotation text" w:semiHidden="1" w:unhideWhenUsed="1"/>
-    <w:lsdException w:name="header" w:semiHidden="1" w:unhideWhenUsed="1"/>
-    <w:lsdException w:name="footer" w:semiHidden="1" w:unhideWhenUsed="1"/>
-    <w:lsdException w:name="index heading" w:semiHidden="1" w:unhideWhenUsed="1"/>
-    <w:lsdException w:name="caption" w:semiHidden="1" w:uiPriority="35" w:unhideWhenUsed="1" w:qFormat="1"/>
-    <w:lsdException w:name="table of figures" w:semiHidden="1" w:unhideWhenUsed="1"/>
-    <w:lsdException w:name="envelope address" w:semiHidden="1" w:unhideWhenUsed="1"/>
-    <w:lsdException w:name="envelope return" w:semiHidden="1" w:unhideWhenUsed="1"/>
-    <w:lsdException w:name="footnote reference" w:semiHidden="1" w:unhideWhenUsed="1"/>
-    <w:lsdException w:name="annotation reference" w:semiHidden="1" w:unhideWhenUsed="1"/>
-    <w:lsdException w:name="line number" w:semiHidden="1" w:unhideWhenUsed="1"/>
-    <w:lsdException w:name="page number" w:semiHidden="1" w:unhideWhenUsed="1"/>
-    <w:lsdException w:name="endnote reference" w:semiHidden="1" w:unhideWhenUsed="1"/>
-    <w:lsdException w:name="endnote text" w:semiHidden="1" w:unhideWhenUsed="1"/>
-    <w:lsdException w:name="table of authorities" w:semiHidden="1" w:unhideWhenUsed="1"/>
-    <w:lsdException w:name="macro" w:semiHidden="1" w:unhideWhenUsed="1"/>
-    <w:lsdException w:name="toa heading" w:semiHidden="1" w:unhideWhenUsed="1"/>
-    <w:lsdException w:name="List" w:semiHidden="1" w:unhideWhenUsed="1"/>
-    <w:lsdException w:name="List Bullet" w:semiHidden="1" w:unhideWhenUsed="1"/>
-    <w:lsdException w:name="List Number" w:semiHidden="1" w:unhideWhenUsed="1"/>
-    <w:lsdException w:name="List 2" w:semiHidden="1" w:unhideWhenUsed="1"/>
-    <w:lsdException w:name="List 3" w:semiHidden="1" w:unhideWhenUsed="1"/>
-    <w:lsdException w:name="List 4" w:semiHidden="1" w:unhideWhenUsed="1"/>
-    <w:lsdException w:name="List 5" w:semiHidden="1" w:unhideWhenUsed="1"/>
-    <w:lsdException w:name="List Bullet 2" w:semiHidden="1" w:unhideWhenUsed="1"/>
-    <w:lsdException w:name="List Bullet 3" w:semiHidden="1" w:unhideWhenUsed="1"/>
-    <w:lsdException w:name="List Bullet 4" w:semiHidden="1" w:unhideWhenUsed="1"/>
-    <w:lsdException w:name="List Bullet 5" w:semiHidden="1" w:unhideWhenUsed="1"/>
-    <w:lsdException w:name="List Number 2" w:semiHidden="1" w:unhideWhenUsed="1"/>
-    <w:lsdException w:name="List Number 3" w:semiHidden="1" w:unhideWhenUsed="1"/>
-    <w:lsdException w:name="List Number 4" w:semiHidden="1" w:unhideWhenUsed="1"/>
-    <w:lsdException w:name="List Number 5" w:semiHidden="1" w:unhideWhenUsed="1"/>
-    <w:lsdException w:name="Title" w:uiPriority="10" w:qFormat="1"/>
-    <w:lsdException w:name="Closing" w:semiHidden="1" w:unhideWhenUsed="1"/>
-    <w:lsdException w:name="Signature" w:semiHidden="1" w:unhideWhenUsed="1"/>
-    <w:lsdException w:name="Default Paragraph Font" w:semiHidden="1" w:uiPriority="1" w:unhideWhenUsed="1"/>
-    <w:lsdException w:name="Body Text" w:semiHidden="1" w:unhideWhenUsed="1"/>
-    <w:lsdException w:name="Body Text Indent" w:semiHidden="1" w:unhideWhenUsed="1"/>
-    <w:lsdException w:name="List Continue" w:semiHidden="1" w:unhideWhenUsed="1"/>
-    <w:lsdException w:name="List Continue 2" w:semiHidden="1" w:unhideWhenUsed="1"/>
-    <w:lsdException w:name="List Continue 3" w:semiHidden="1" w:unhideWhenUsed="1"/>
-    <w:lsdException w:name="List Continue 4" w:semiHidden="1" w:unhideWhenUsed="1"/>
-    <w:lsdException w:name="List Continue 5" w:semiHidden="1" w:unhideWhenUsed="1"/>
-    <w:lsdException w:name="Message Header" w:semiHidden="1" w:unhideWhenUsed="1"/>
-    <w:lsdException w:name="Subtitle" w:uiPriority="11" w:qFormat="1"/>
-    <w:lsdException w:name="Salutation" w:semiHidden="1" w:unhideWhenUsed="1"/>
-    <w:lsdException w:name="Date" w:semiHidden="1" w:unhideWhenUsed="1"/>
-    <w:lsdException w:name="Body Text First Indent" w:semiHidden="1" w:unhideWhenUsed="1"/>
-    <w:lsdException w:name="Body Text First Indent 2" w:semiHidden="1" w:unhideWhenUsed="1"/>
-    <w:lsdException w:name="Note Heading" w:semiHidden="1" w:unhideWhenUsed="1"/>
-    <w:lsdException w:name="Body Text 2" w:semiHidden="1" w:unhideWhenUsed="1"/>
-    <w:lsdException w:name="Body Text 3" w:semiHidden="1" w:unhideWhenUsed="1"/>
-    <w:lsdException w:name="Body Text Indent 2" w:semiHidden="1" w:unhideWhenUsed="1"/>
-    <w:lsdException w:name="Body Text Indent 3" w:semiHidden="1" w:unhideWhenUsed="1"/>
-    <w:lsdException w:name="Block Text" w:semiHidden="1" w:unhideWhenUsed="1"/>
-    <w:lsdException w:name="Hyperlink" w:semiHidden="1" w:unhideWhenUsed="1"/>
-    <w:lsdException w:name="FollowedHyperlink" w:semiHidden="1" w:unhideWhenUsed="1"/>
-    <w:lsdException w:name="Strong" w:uiPriority="22" w:qFormat="1"/>
-    <w:lsdException w:name="Emphasis" w:uiPriority="20" w:qFormat="1"/>
-    <w:lsdException w:name="Document Map" w:semiHidden="1" w:unhideWhenUsed="1"/>
-    <w:lsdException w:name="Plain Text" w:semiHidden="1" w:unhideWhenUsed="1"/>
-    <w:lsdException w:name="E-mail Signature" w:semiHidden="1" w:unhideWhenUsed="1"/>
-    <w:lsdException w:name="HTML Top of Form" w:semiHidden="1" w:unhideWhenUsed="1"/>
-    <w:lsdException w:name="HTML Bottom of Form" w:semiHidden="1" w:unhideWhenUsed="1"/>
-    <w:lsdException w:name="Normal (Web)" w:semiHidden="1" w:unhideWhenUsed="1"/>
-    <w:lsdException w:name="HTML Acronym" w:semiHidden="1" w:unhideWhenUsed="1"/>
-    <w:lsdException w:name="HTML Address" w:semiHidden="1" w:unhideWhenUsed="1"/>
-    <w:lsdException w:name="HTML Cite" w:semiHidden="1" w:unhideWhenUsed="1"/>
-    <w:lsdException w:name="HTML Code" w:semiHidden="1" w:unhideWhenUsed="1"/>
-    <w:lsdException w:name="HTML Definition" w:semiHidden="1" w:unhideWhenUsed="1"/>
-    <w:lsdException w:name="HTML Keyboard" w:semiHidden="1" w:unhideWhenUsed="1"/>
-    <w:lsdException w:name="HTML Preformatted" w:semiHidden="1" w:unhideWhenUsed="1"/>
-    <w:lsdException w:name="HTML Sample" w:semiHidden="1" w:unhideWhenUsed="1"/>
-    <w:lsdException w:name="HTML Typewriter" w:semiHidden="1" w:unhideWhenUsed="1"/>
-    <w:lsdException w:name="HTML Variable" w:semiHidden="1" w:unhideWhenUsed="1"/>
-    <w:lsdException w:name="Normal Table" w:semiHidden="1" w:unhideWhenUsed="1"/>
-    <w:lsdException w:name="annotation subject" w:semiHidden="1" w:unhideWhenUsed="1"/>
-    <w:lsdException w:name="No List" w:semiHidden="1" w:unhideWhenUsed="1"/>
-    <w:lsdException w:name="Outline List 1" w:semiHidden="1" w:unhideWhenUsed="1"/>
-    <w:lsdException w:name="Outline List 2" w:semiHidden="1" w:unhideWhenUsed="1"/>
-    <w:lsdException w:name="Outline List 3" w:semiHidden="1" w:unhideWhenUsed="1"/>
-    <w:lsdException w:name="Table Simple 1" w:semiHidden="1" w:unhideWhenUsed="1"/>
-    <w:lsdException w:name="Table Simple 2" w:semiHidden="1" w:unhideWhenUsed="1"/>
-    <w:lsdException w:name="Table Simple 3" w:semiHidden="1" w:unhideWhenUsed="1"/>
-    <w:lsdException w:name="Table Classic 1" w:semiHidden="1" w:unhideWhenUsed="1"/>
-    <w:lsdException w:name="Table Classic 2" w:semiHidden="1" w:unhideWhenUsed="1"/>
-    <w:lsdException w:name="Table Classic 3" w:semiHidden="1" w:unhideWhenUsed="1"/>
-    <w:lsdException w:name="Table Classic 4" w:semiHidden="1" w:unhideWhenUsed="1"/>
-    <w:lsdException w:name="Table Colorful 1" w:semiHidden="1" w:unhideWhenUsed="1"/>
-    <w:lsdException w:name="Table Colorful 2" w:semiHidden="1" w:unhideWhenUsed="1"/>
-    <w:lsdException w:name="Table Colorful 3" w:semiHidden="1" w:unhideWhenUsed="1"/>
-    <w:lsdException w:name="Table Columns 1" w:semiHidden="1" w:unhideWhenUsed="1"/>
-    <w:lsdException w:name="Table Columns 2" w:semiHidden="1" w:unhideWhenUsed="1"/>
-    <w:lsdException w:name="Table Columns 3" w:semiHidden="1" w:unhideWhenUsed="1"/>
-    <w:lsdException w:name="Table Columns 4" w:semiHidden="1" w:unhideWhenUsed="1"/>
-    <w:lsdException w:name="Table Columns 5" w:semiHidden="1" w:unhideWhenUsed="1"/>
-    <w:lsdException w:name="Table Grid 1" w:semiHidden="1" w:unhideWhenUsed="1"/>
-    <w:lsdException w:name="Table Grid 2" w:semiHidden="1" w:unhideWhenUsed="1"/>
-    <w:lsdException w:name="Table Grid 3" w:semiHidden="1" w:unhideWhenUsed="1"/>
-    <w:lsdException w:name="Table Grid 4" w:semiHidden="1" w:unhideWhenUsed="1"/>
-    <w:lsdException w:name="Table Grid 5" w:semiHidden="1" w:unhideWhenUsed="1"/>
-    <w:lsdException w:name="Table Grid 6" w:semiHidden="1" w:unhideWhenUsed="1"/>
-    <w:lsdException w:name="Table Grid 7" w:semiHidden="1" w:unhideWhenUsed="1"/>
-    <w:lsdException w:name="Table Grid 8" w:semiHidden="1" w:unhideWhenUsed="1"/>
-    <w:lsdException w:name="Table List 1" w:semiHidden="1" w:unhideWhenUsed="1"/>
-    <w:lsdException w:name="Table List 2" w:semiHidden="1" w:unhideWhenUsed="1"/>
-    <w:lsdException w:name="Table List 3" w:semiHidden="1" w:unhideWhenUsed="1"/>
-    <w:lsdException w:name="Table List 4" w:semiHidden="1" w:unhideWhenUsed="1"/>
-    <w:lsdException w:name="Table List 5" w:semiHidden="1" w:unhideWhenUsed="1"/>
-    <w:lsdException w:name="Table List 6" w:semiHidden="1" w:unhideWhenUsed="1"/>
-    <w:lsdException w:name="Table List 7" w:semiHidden="1" w:unhideWhenUsed="1"/>
-    <w:lsdException w:name="Table List 8" w:semiHidden="1" w:unhideWhenUsed="1"/>
-    <w:lsdException w:name="Table 3D effects 1" w:semiHidden="1" w:unhideWhenUsed="1"/>
-    <w:lsdException w:name="Table 3D effects 2" w:semiHidden="1" w:unhideWhenUsed="1"/>
-    <w:lsdException w:name="Table 3D effects 3" w:semiHidden="1" w:unhideWhenUsed="1"/>
-    <w:lsdException w:name="Table Contemporary" w:semiHidden="1" w:unhideWhenUsed="1"/>
-    <w:lsdException w:name="Table Elegant" w:semiHidden="1" w:unhideWhenUsed="1"/>
-    <w:lsdException w:name="Table Professional" w:semiHidden="1" w:unhideWhenUsed="1"/>
-    <w:lsdException w:name="Table Subtle 1" w:semiHidden="1" w:unhideWhenUsed="1"/>
-    <w:lsdException w:name="Table Subtle 2" w:semiHidden="1" w:unhideWhenUsed="1"/>
-    <w:lsdException w:name="Table Web 1" w:semiHidden="1" w:unhideWhenUsed="1"/>
-    <w:lsdException w:name="Table Web 2" w:semiHidden="1" w:unhideWhenUsed="1"/>
-    <w:lsdException w:name="Table Web 3" w:semiHidden="1" w:unhideWhenUsed="1"/>
-    <w:lsdException w:name="Balloon Text" w:semiHidden="1" w:unhideWhenUsed="1"/>
-    <w:lsdException w:name="Table Grid" w:uiPriority="39"/>
-    <w:lsdException w:name="Table Theme" w:semiHidden="1" w:unhideWhenUsed="1"/>
-    <w:lsdException w:name="Placeholder Text" w:semiHidden="1"/>
-    <w:lsdException w:name="No Spacing" w:uiPriority="1" w:qFormat="1"/>
-    <w:lsdException w:name="Light Shading" w:uiPriority="60"/>
-    <w:lsdException w:name="Light List" w:uiPriority="61"/>
-    <w:lsdException w:name="Light Grid" w:uiPriority="62"/>
-    <w:lsdException w:name="Medium Shading 1" w:uiPriority="63"/>
-    <w:lsdException w:name="Medium Shading 2" w:uiPriority="64"/>
-    <w:lsdException w:name="Medium List 1" w:uiPriority="65"/>
-    <w:lsdException w:name="Medium List 2" w:uiPriority="66"/>
-    <w:lsdException w:name="Medium Grid 1" w:uiPriority="67"/>
-    <w:lsdException w:name="Medium Grid 2" w:uiPriority="68"/>
-    <w:lsdException w:name="Medium Grid 3" w:uiPriority="69"/>
-    <w:lsdException w:name="Dark List" w:uiPriority="70"/>
-    <w:lsdException w:name="Colorful Shading" w:uiPriority="71"/>
-    <w:lsdException w:name="Colorful List" w:uiPriority="72"/>
-    <w:lsdException w:name="Colorful Grid" w:uiPriority="73"/>
-    <w:lsdException w:name="Light Shading Accent 1" w:uiPriority="60"/>
-    <w:lsdException w:name="Light List Accent 1" w:uiPriority="61"/>
-    <w:lsdException w:name="Light Grid Accent 1" w:uiPriority="62"/>
-    <w:lsdException w:name="Medium Shading 1 Accent 1" w:uiPriority="63"/>
-    <w:lsdException w:name="Medium Shading 2 Accent 1" w:uiPriority="64"/>
-    <w:lsdException w:name="Medium List 1 Accent 1" w:uiPriority="65"/>
-    <w:lsdException w:name="Revision" w:semiHidden="1"/>
-    <w:lsdException w:name="List Paragraph" w:uiPriority="34" w:qFormat="1"/>
-    <w:lsdException w:name="Quote" w:uiPriority="29" w:qFormat="1"/>
-    <w:lsdException w:name="Intense Quote" w:uiPriority="30" w:qFormat="1"/>
-    <w:lsdException w:name="Medium List 2 Accent 1" w:uiPriority="66"/>
-    <w:lsdException w:name="Medium Grid 1 Accent 1" w:uiPriority="67"/>
-    <w:lsdException w:name="Medium Grid 2 Accent 1" w:uiPriority="68"/>
-    <w:lsdException w:name="Medium Grid 3 Accent 1" w:uiPriority="69"/>
-    <w:lsdException w:name="Dark List Accent 1" w:uiPriority="70"/>
-    <w:lsdException w:name="Colorful Shading Accent 1" w:uiPriority="71"/>
-    <w:lsdException w:name="Colorful List Accent 1" w:uiPriority="72"/>
-    <w:lsdException w:name="Colorful Grid Accent 1" w:uiPriority="73"/>
-    <w:lsdException w:name="Light Shading Accent 2" w:uiPriority="60"/>
-    <w:lsdException w:name="Light List Accent 2" w:uiPriority="61"/>
-    <w:lsdException w:name="Light Grid Accent 2" w:uiPriority="62"/>
-    <w:lsdException w:name="Medium Shading 1 Accent 2" w:uiPriority="63"/>
-    <w:lsdException w:name="Medium Shading 2 Accent 2" w:uiPriority="64"/>
-    <w:lsdException w:name="Medium List 1 Accent 2" w:uiPriority="65"/>
-    <w:lsdException w:name="Medium List 2 Accent 2" w:uiPriority="66"/>
-    <w:lsdException w:name="Medium Grid 1 Accent 2" w:uiPriority="67"/>
-    <w:lsdException w:name="Medium Grid 2 Accent 2" w:uiPriority="68"/>
-    <w:lsdException w:name="Medium Grid 3 Accent 2" w:uiPriority="69"/>
-    <w:lsdException w:name="Dark List Accent 2" w:uiPriority="70"/>
-    <w:lsdException w:name="Colorful Shading Accent 2" w:uiPriority="71"/>
-    <w:lsdException w:name="Colorful List Accent 2" w:uiPriority="72"/>
-    <w:lsdException w:name="Colorful Grid Accent 2" w:uiPriority="73"/>
-    <w:lsdException w:name="Light Shading Accent 3" w:uiPriority="60"/>
-    <w:lsdException w:name="Light List Accent 3" w:uiPriority="61"/>
-    <w:lsdException w:name="Light Grid Accent 3" w:uiPriority="62"/>
-    <w:lsdException w:name="Medium Shading 1 Accent 3" w:uiPriority="63"/>
-    <w:lsdException w:name="Medium Shading 2 Accent 3" w:uiPriority="64"/>
-    <w:lsdException w:name="Medium List 1 Accent 3" w:uiPriority="65"/>
-    <w:lsdException w:name="Medium List 2 Accent 3" w:uiPriority="66"/>
-    <w:lsdException w:name="Medium Grid 1 Accent 3" w:uiPriority="67"/>
-    <w:lsdException w:name="Medium Grid 2 Accent 3" w:uiPriority="68"/>
-    <w:lsdException w:name="Medium Grid 3 Accent 3" w:uiPriority="69"/>
-    <w:lsdException w:name="Dark List Accent 3" w:uiPriority="70"/>
-    <w:lsdException w:name="Colorful Shading Accent 3" w:uiPriority="71"/>
-    <w:lsdException w:name="Colorful List Accent 3" w:uiPriority="72"/>
-    <w:lsdException w:name="Colorful Grid Accent 3" w:uiPriority="73"/>
-    <w:lsdException w:name="Light Shading Accent 4" w:uiPriority="60"/>
-    <w:lsdException w:name="Light List Accent 4" w:uiPriority="61"/>
-    <w:lsdException w:name="Light Grid Accent 4" w:uiPriority="62"/>
-    <w:lsdException w:name="Medium Shading 1 Accent 4" w:uiPriority="63"/>
-    <w:lsdException w:name="Medium Shading 2 Accent 4" w:uiPriority="64"/>
-    <w:lsdException w:name="Medium List 1 Accent 4" w:uiPriority="65"/>
-    <w:lsdException w:name="Medium List 2 Accent 4" w:uiPriority="66"/>
-    <w:lsdException w:name="Medium Grid 1 Accent 4" w:uiPriority="67"/>
-    <w:lsdException w:name="Medium Grid 2 Accent 4" w:uiPriority="68"/>
-    <w:lsdException w:name="Medium Grid 3 Accent 4" w:uiPriority="69"/>
-    <w:lsdException w:name="Dark List Accent 4" w:uiPriority="70"/>
-    <w:lsdException w:name="Colorful Shading Accent 4" w:uiPriority="71"/>
-    <w:lsdException w:name="Colorful List Accent 4" w:uiPriority="72"/>
-    <w:lsdException w:name="Colorful Grid Accent 4" w:uiPriority="73"/>
-    <w:lsdException w:name="Light Shading Accent 5" w:uiPriority="60"/>
-    <w:lsdException w:name="Light List Accent 5" w:uiPriority="61"/>
-    <w:lsdException w:name="Light Grid Accent 5" w:uiPriority="62"/>
-    <w:lsdException w:name="Medium Shading 1 Accent 5" w:uiPriority="63"/>
-    <w:lsdException w:name="Medium Shading 2 Accent 5" w:uiPriority="64"/>
-    <w:lsdException w:name="Medium List 1 Accent 5" w:uiPriority="65"/>
-    <w:lsdException w:name="Medium List 2 Accent 5" w:uiPriority="66"/>
-    <w:lsdException w:name="Medium Grid 1 Accent 5" w:uiPriority="67"/>
-    <w:lsdException w:name="Medium Grid 2 Accent 5" w:uiPriority="68"/>
-    <w:lsdException w:name="Medium Grid 3 Accent 5" w:uiPriority="69"/>
-    <w:lsdException w:name="Dark List Accent 5" w:uiPriority="70"/>
-    <w:lsdException w:name="Colorful Shading Accent 5" w:uiPriority="71"/>
-    <w:lsdException w:name="Colorful List Accent 5" w:uiPriority="72"/>
-    <w:lsdException w:name="Colorful Grid Accent 5" w:uiPriority="73"/>
-    <w:lsdException w:name="Light Shading Accent 6" w:uiPriority="60"/>
-    <w:lsdException w:name="Light List Accent 6" w:uiPriority="61"/>
-    <w:lsdException w:name="Light Grid Accent 6" w:uiPriority="62"/>
-    <w:lsdException w:name="Medium Shading 1 Accent 6" w:uiPriority="63"/>
-    <w:lsdException w:name="Medium Shading 2 Accent 6" w:uiPriority="64"/>
-    <w:lsdException w:name="Medium List 1 Accent 6" w:uiPriority="65"/>
-    <w:lsdException w:name="Medium List 2 Accent 6" w:uiPriority="66"/>
-    <w:lsdException w:name="Medium Grid 1 Accent 6" w:uiPriority="67"/>
-    <w:lsdException w:name="Medium Grid 2 Accent 6" w:uiPriority="68"/>
-    <w:lsdException w:name="Medium Grid 3 Accent 6" w:uiPriority="69"/>
-    <w:lsdException w:name="Dark List Accent 6" w:uiPriority="70"/>
-    <w:lsdException w:name="Colorful Shading Accent 6" w:uiPriority="71"/>
-    <w:lsdException w:name="Colorful List Accent 6" w:uiPriority="72"/>
-    <w:lsdException w:name="Colorful Grid Accent 6" w:uiPriority="73"/>
-    <w:lsdException w:name="Subtle Emphasis" w:uiPriority="19" w:qFormat="1"/>
-    <w:lsdException w:name="Intense Emphasis" w:uiPriority="21" w:qFormat="1"/>
-    <w:lsdException w:name="Subtle Reference" w:uiPriority="31" w:qFormat="1"/>
-    <w:lsdException w:name="Intense Reference" w:uiPriority="32" w:qFormat="1"/>
-    <w:lsdException w:name="Book Title" w:uiPriority="33" w:qFormat="1"/>
-    <w:lsdException w:name="Bibliography" w:semiHidden="1" w:uiPriority="37" w:unhideWhenUsed="1"/>
-    <w:lsdException w:name="TOC Heading" w:semiHidden="1" w:uiPriority="39" w:unhideWhenUsed="1" w:qFormat="1"/>
-    <w:lsdException w:name="Plain Table 1" w:uiPriority="41"/>
-    <w:lsdException w:name="Plain Table 2" w:uiPriority="42"/>
-    <w:lsdException w:name="Plain Table 3" w:uiPriority="43"/>
-    <w:lsdException w:name="Plain Table 4" w:uiPriority="44"/>
-    <w:lsdException w:name="Plain Table 5" w:uiPriority="45"/>
-    <w:lsdException w:name="Grid Table Light" w:uiPriority="40"/>
-    <w:lsdException w:name="Grid Table 1 Light" w:uiPriority="46"/>
-    <w:lsdException w:name="Grid Table 2" w:uiPriority="47"/>
-    <w:lsdException w:name="Grid Table 3" w:uiPriority="48"/>
-    <w:lsdException w:name="Grid Table 4" w:uiPriority="49"/>
-    <w:lsdException w:name="Grid Table 5 Dark" w:uiPriority="50"/>
-    <w:lsdException w:name="Grid Table 6 Colorful" w:uiPriority="51"/>
-    <w:lsdException w:name="Grid Table 7 Colorful" w:uiPriority="52"/>
-    <w:lsdException w:name="Grid Table 1 Light Accent 1" w:uiPriority="46"/>
-    <w:lsdException w:name="Grid Table 2 Accent 1" w:uiPriority="47"/>
-    <w:lsdException w:name="Grid Table 3 Accent 1" w:uiPriority="48"/>
-    <w:lsdException w:name="Grid Table 4 Accent 1" w:uiPriority="49"/>
-    <w:lsdException w:name="Grid Table 5 Dark Accent 1" w:uiPriority="50"/>
-    <w:lsdException w:name="Grid Table 6 Colorful Accent 1" w:uiPriority="51"/>
-    <w:lsdException w:name="Grid Table 7 Colorful Accent 1" w:uiPriority="52"/>
-    <w:lsdException w:name="Grid Table 1 Light Accent 2" w:uiPriority="46"/>
-    <w:lsdException w:name="Grid Table 2 Accent 2" w:uiPriority="47"/>
-    <w:lsdException w:name="Grid Table 3 Accent 2" w:uiPriority="48"/>
-    <w:lsdException w:name="Grid Table 4 Accent 2" w:uiPriority="49"/>
-    <w:lsdException w:name="Grid Table 5 Dark Accent 2" w:uiPriority="50"/>
-    <w:lsdException w:name="Grid Table 6 Colorful Accent 2" w:uiPriority="51"/>
-    <w:lsdException w:name="Grid Table 7 Colorful Accent 2" w:uiPriority="52"/>
-    <w:lsdException w:name="Grid Table 1 Light Accent 3" w:uiPriority="46"/>
-    <w:lsdException w:name="Grid Table 2 Accent 3" w:uiPriority="47"/>
-    <w:lsdException w:name="Grid Table 3 Accent 3" w:uiPriority="48"/>
-    <w:lsdException w:name="Grid Table 4 Accent 3" w:uiPriority="49"/>
-    <w:lsdException w:name="Grid Table 5 Dark Accent 3" w:uiPriority="50"/>
-    <w:lsdException w:name="Grid Table 6 Colorful Accent 3" w:uiPriority="51"/>
-    <w:lsdException w:name="Grid Table 7 Colorful Accent 3" w:uiPriority="52"/>
-    <w:lsdException w:name="Grid Table 1 Light Accent 4" w:uiPriority="46"/>
-    <w:lsdException w:name="Grid Table 2 Accent 4" w:uiPriority="47"/>
-    <w:lsdException w:name="Grid Table 3 Accent 4" w:uiPriority="48"/>
-    <w:lsdException w:name="Grid Table 4 Accent 4" w:uiPriority="49"/>
-    <w:lsdException w:name="Grid Table 5 Dark Accent 4" w:uiPriority="50"/>
-    <w:lsdException w:name="Grid Table 6 Colorful Accent 4" w:uiPriority="51"/>
-    <w:lsdException w:name="Grid Table 7 Colorful Accent 4" w:uiPriority="52"/>
-    <w:lsdException w:name="Grid Table 1 Light Accent 5" w:uiPriority="46"/>
-    <w:lsdException w:name="Grid Table 2 Accent 5" w:uiPriority="47"/>
-    <w:lsdException w:name="Grid Table 3 Accent 5" w:uiPriority="48"/>
-    <w:lsdException w:name="Grid Table 4 Accent 5" w:uiPriority="49"/>
-    <w:lsdException w:name="Grid Table 5 Dark Accent 5" w:uiPriority="50"/>
-    <w:lsdException w:name="Grid Table 6 Colorful Accent 5" w:uiPriority="51"/>
-    <w:lsdException w:name="Grid Table 7 Colorful Accent 5" w:uiPriority="52"/>
-    <w:lsdException w:name="Grid Table 1 Light Accent 6" w:uiPriority="46"/>
-    <w:lsdException w:name="Grid Table 2 Accent 6" w:uiPriority="47"/>
-    <w:lsdException w:name="Grid Table 3 Accent 6" w:uiPriority="48"/>
-    <w:lsdException w:name="Grid Table 4 Accent 6" w:uiPriority="49"/>
-    <w:lsdException w:name="Grid Table 5 Dark Accent 6" w:uiPriority="50"/>
-    <w:lsdException w:name="Grid Table 6 Colorful Accent 6" w:uiPriority="51"/>
-    <w:lsdException w:name="Grid Table 7 Colorful Accent 6" w:uiPriority="52"/>
-    <w:lsdException w:name="List Table 1 Light" w:uiPriority="46"/>
-    <w:lsdException w:name="List Table 2" w:uiPriority="47"/>
-    <w:lsdException w:name="List Table 3" w:uiPriority="48"/>
-    <w:lsdException w:name="List Table 4" w:uiPriority="49"/>
-    <w:lsdException w:name="List Table 5 Dark" w:uiPriority="50"/>
-    <w:lsdException w:name="List Table 6 Colorful" w:uiPriority="51"/>
-    <w:lsdException w:name="List Table 7 Colorful" w:uiPriority="52"/>
-    <w:lsdException w:name="List Table 1 Light Accent 1" w:uiPriority="46"/>
-    <w:lsdException w:name="List Table 2 Accent 1" w:uiPriority="47"/>
-    <w:lsdException w:name="List Table 3 Accent 1" w:uiPriority="48"/>
-    <w:lsdException w:name="List Table 4 Accent 1" w:uiPriority="49"/>
-    <w:lsdException w:name="List Table 5 Dark Accent 1" w:uiPriority="50"/>
-    <w:lsdException w:name="List Table 6 Colorful Accent 1" w:uiPriority="51"/>
-    <w:lsdException w:name="List Table 7 Colorful Accent 1" w:uiPriority="52"/>
-    <w:lsdException w:name="List Table 1 Light Accent 2" w:uiPriority="46"/>
-    <w:lsdException w:name="List Table 2 Accent 2" w:uiPriority="47"/>
-    <w:lsdException w:name="List Table 3 Accent 2" w:uiPriority="48"/>
-    <w:lsdException w:name="List Table 4 Accent 2" w:uiPriority="49"/>
-    <w:lsdException w:name="List Table 5 Dark Accent 2" w:uiPriority="50"/>
-    <w:lsdException w:name="List Table 6 Colorful Accent 2" w:uiPriority="51"/>
-    <w:lsdException w:name="List Table 7 Colorful Accent 2" w:uiPriority="52"/>
-    <w:lsdException w:name="List Table 1 Light Accent 3" w:uiPriority="46"/>
-    <w:lsdException w:name="List Table 2 Accent 3" w:uiPriority="47"/>
-    <w:lsdException w:name="List Table 3 Accent 3" w:uiPriority="48"/>
-    <w:lsdException w:name="List Table 4 Accent 3" w:uiPriority="49"/>
-    <w:lsdException w:name="List Table 5 Dark Accent 3" w:uiPriority="50"/>
-    <w:lsdException w:name="List Table 6 Colorful Accent 3" w:uiPriority="51"/>
-    <w:lsdException w:name="List Table 7 Colorful Accent 3" w:uiPriority="52"/>
-    <w:lsdException w:name="List Table 1 Light Accent 4" w:uiPriority="46"/>
-    <w:lsdException w:name="List Table 2 Accent 4" w:uiPriority="47"/>
-    <w:lsdException w:name="List Table 3 Accent 4" w:uiPriority="48"/>
-    <w:lsdException w:name="List Table 4 Accent 4" w:uiPriority="49"/>
-    <w:lsdException w:name="List Table 5 Dark Accent 4" w:uiPriority="50"/>
-    <w:lsdException w:name="List Table 6 Colorful Accent 4" w:uiPriority="51"/>
-    <w:lsdException w:name="List Table 7 Colorful Accent 4" w:uiPriority="52"/>
-    <w:lsdException w:name="List Table 1 Light Accent 5" w:uiPriority="46"/>
-    <w:lsdException w:name="List Table 2 Accent 5" w:uiPriority="47"/>
-    <w:lsdException w:name="List Table 3 Accent 5" w:uiPriority="48"/>
-    <w:lsdException w:name="List Table 4 Accent 5" w:uiPriority="49"/>
-    <w:lsdException w:name="List Table 5 Dark Accent 5" w:uiPriority="50"/>
-    <w:lsdException w:name="List Table 6 Colorful Accent 5" w:uiPriority="51"/>
-    <w:lsdException w:name="List Table 7 Colorful Accent 5" w:uiPriority="52"/>
-    <w:lsdException w:name="List Table 1 Light Accent 6" w:uiPriority="46"/>
-    <w:lsdException w:name="List Table 2 Accent 6" w:uiPriority="47"/>
-    <w:lsdException w:name="List Table 3 Accent 6" w:uiPriority="48"/>
-    <w:lsdException w:name="List Table 4 Accent 6" w:uiPriority="49"/>
-    <w:lsdException w:name="List Table 5 Dark Accent 6" w:uiPriority="50"/>
-    <w:lsdException w:name="List Table 6 Colorful Accent 6" w:uiPriority="51"/>
-    <w:lsdException w:name="List Table 7 Colorful Accent 6" w:uiPriority="52"/>
-    <w:lsdException w:name="Mention" w:semiHidden="1" w:unhideWhenUsed="1"/>
-    <w:lsdException w:name="Smart Hyperlink" w:semiHidden="1" w:unhideWhenUsed="1"/>
-    <w:lsdException w:name="Hashtag" w:semiHidden="1" w:unhideWhenUsed="1"/>
-    <w:lsdException w:name="Unresolved Mention" w:semiHidden="1" w:unhideWhenUsed="1"/>
-    <w:lsdException w:name="Smart Link" w:semiHidden="1" w:unhideWhenUsed="1"/>
-  </w:latentStyles>
-  <w:style w:type="paragraph" w:default="1" w:styleId="Normal">
-    <w:name w:val="Normal"/>
-    <w:qFormat/>
-  </w:style>
-  <w:style w:type="character" w:default="1" w:styleId="DefaultParagraphFont">
-    <w:name w:val="Default Paragraph Font"/>
-    <w:uiPriority w:val="1"/>
-    <w:semiHidden/>
-    <w:unhideWhenUsed/>
-  </w:style>
-  <w:style w:type="table" w:default="1" w:styleId="TableNormal">
-    <w:name w:val="Normal Table"/>
-    <w:uiPriority w:val="99"/>
-    <w:semiHidden/>
-    <w:unhideWhenUsed/>
-    <w:tblPr>
-      <w:tblInd w:w="0" w:type="dxa"/>
-      <w:tblCellMar>
-        <w:top w:w="0" w:type="dxa"/>
-        <w:left w:w="108" w:type="dxa"/>
-        <w:bottom w:w="0" w:type="dxa"/>
-        <w:right w:w="108" w:type="dxa"/>
-      </w:tblCellMar>
-    </w:tblPr>
-  </w:style>
-  <w:style w:type="numbering" w:default="1" w:styleId="NoList">
-    <w:name w:val="No List"/>
-    <w:uiPriority w:val="99"/>
-    <w:semiHidden/>
-    <w:unhideWhenUsed/>
-  </w:style>
-  <w:style w:type="paragraph" w:customStyle="1" w:styleId="0A9F5CEAEAEF4B8DB8CC900F29F98CBF">
-    <w:name w:val="0A9F5CEAEAEF4B8DB8CC900F29F98CBF"/>
-    <w:rsid w:val="0060563F"/>
-  </w:style>
-</w:styles>
-</file>
-
-<file path=word/glossary/webSettings.xml><?xml version="1.0" encoding="utf-8"?>
-<w:webSettings xmlns:mc="http://schemas.openxmlformats.org/markup-compatibility/2006" xmlns:r="http://schemas.openxmlformats.org/officeDocument/2006/relationships" xmlns:w="http://schemas.openxmlformats.org/wordprocessingml/2006/main" xmlns:w14="http://schemas.microsoft.com/office/word/2010/wordml" xmlns:w15="http://schemas.microsoft.com/office/word/2012/wordml" xmlns:w16cex="http://schemas.microsoft.com/office/word/2018/wordml/cex" xmlns:w16cid="http://schemas.microsoft.com/office/word/2016/wordml/cid" xmlns:w16="http://schemas.microsoft.com/office/word/2018/wordml" xmlns:w16sdtdh="http://schemas.microsoft.com/office/word/2020/wordml/sdtdatahash" xmlns:w16se="http://schemas.microsoft.com/office/word/2015/wordml/symex" mc:Ignorable="w14 w15 w16se w16cid w16 w16cex w16sdtdh">
-  <w:optimizeForBrowser/>
-  <w:allowPNG/>
-</w:webSettings>
-</file>
-
 <file path=word/theme/theme1.xml><?xml version="1.0" encoding="utf-8"?>
 <a:theme xmlns:a="http://schemas.openxmlformats.org/drawingml/2006/main" name="Office Theme">
   <a:themeElements>

</xml_diff>